<commit_message>
Edward now supports loading "style"
See the example for more.
</commit_message>
<xml_diff>
--- a/Test1/This should page page 1.docx
+++ b/Test1/This should page page 1.docx
@@ -2,14 +2,193 @@
 <file path=word/document.xml><?xml version="1.0" encoding="utf-8"?>
 <w:document xmlns:wpc="http://schemas.microsoft.com/office/word/2010/wordprocessingCanvas" xmlns:mc="http://schemas.openxmlformats.org/markup-compatibility/2006" xmlns:o="urn:schemas-microsoft-com:office:office" xmlns:r="http://schemas.openxmlformats.org/officeDocument/2006/relationships" xmlns:m="http://schemas.openxmlformats.org/officeDocument/2006/math" xmlns:v="urn:schemas-microsoft-com:vml" xmlns:wp14="http://schemas.microsoft.com/office/word/2010/wordprocessingDrawing" xmlns:wp="http://schemas.openxmlformats.org/drawingml/2006/wordprocessingDrawing" xmlns:w10="urn:schemas-microsoft-com:office:word" xmlns:w="http://schemas.openxmlformats.org/wordprocessingml/2006/main" xmlns:w14="http://schemas.microsoft.com/office/word/2010/wordml" xmlns:wpg="http://schemas.microsoft.com/office/word/2010/wordprocessingGroup" xmlns:wpi="http://schemas.microsoft.com/office/word/2010/wordprocessingInk" xmlns:wne="http://schemas.microsoft.com/office/word/2006/wordml" xmlns:wps="http://schemas.microsoft.com/office/word/2010/wordprocessingShape" mc:Ignorable="w14 wp14">
   <w:body>
+    <w:sdt>
+      <w:sdtPr>
+        <w:rPr>
+          <w:rFonts w:asciiTheme="minorHAnsi" w:eastAsiaTheme="minorHAnsi" w:hAnsiTheme="minorHAnsi" w:cstheme="minorBidi"/>
+          <w:b w:val="0"/>
+          <w:bCs w:val="0"/>
+          <w:color w:val="auto"/>
+          <w:sz w:val="22"/>
+          <w:szCs w:val="22"/>
+        </w:rPr>
+        <w:id w:val="645395450"/>
+        <w:docPartObj>
+          <w:docPartGallery w:val="Table of Contents"/>
+          <w:docPartUnique/>
+        </w:docPartObj>
+      </w:sdtPr>
+      <w:sdtEndPr>
+        <w:rPr>
+          <w:noProof/>
+        </w:rPr>
+      </w:sdtEndPr>
+      <w:sdtContent>
+        <w:p>
+          <w:pPr>
+            <w:pStyle w:val="TOCHeading"/>
+          </w:pPr>
+          <w:r>
+            <w:t>Contents</w:t>
+          </w:r>
+        </w:p>
+        <w:p>
+          <w:pPr>
+            <w:pStyle w:val="TOC1"/>
+            <w:tabs>
+              <w:tab w:val="right" w:leader="dot" w:pos="9628"/>
+            </w:tabs>
+            <w:rPr>
+              <w:rFonts w:eastAsiaTheme="minorEastAsia"/>
+              <w:noProof/>
+              <w:lang w:eastAsia="da-DK"/>
+            </w:rPr>
+          </w:pPr>
+          <w:r>
+            <w:fldChar w:fldCharType="begin"/>
+          </w:r>
+          <w:r>
+            <w:instrText xml:space="preserve"> TOC \o "1-3" \h \z \u </w:instrText>
+          </w:r>
+          <w:r>
+            <w:fldChar w:fldCharType="separate"/>
+          </w:r>
+          <w:hyperlink w:anchor="_Toc360525473" w:history="1">
+            <w:r>
+              <w:rPr>
+                <w:rStyle w:val="Hyperlink"/>
+                <w:noProof/>
+                <w:lang w:val="en-US"/>
+              </w:rPr>
+              <w:t>Page 1</w:t>
+            </w:r>
+            <w:r>
+              <w:rPr>
+                <w:noProof/>
+                <w:webHidden/>
+              </w:rPr>
+              <w:tab/>
+            </w:r>
+            <w:r>
+              <w:rPr>
+                <w:noProof/>
+                <w:webHidden/>
+              </w:rPr>
+              <w:fldChar w:fldCharType="begin"/>
+            </w:r>
+            <w:r>
+              <w:rPr>
+                <w:noProof/>
+                <w:webHidden/>
+              </w:rPr>
+              <w:instrText xml:space="preserve"> PAGEREF _Toc360525473 \h </w:instrText>
+            </w:r>
+            <w:r>
+              <w:rPr>
+                <w:noProof/>
+                <w:webHidden/>
+              </w:rPr>
+            </w:r>
+            <w:r>
+              <w:rPr>
+                <w:noProof/>
+                <w:webHidden/>
+              </w:rPr>
+              <w:fldChar w:fldCharType="separate"/>
+            </w:r>
+            <w:r>
+              <w:rPr>
+                <w:noProof/>
+                <w:webHidden/>
+              </w:rPr>
+              <w:t>1</w:t>
+            </w:r>
+            <w:r>
+              <w:rPr>
+                <w:noProof/>
+                <w:webHidden/>
+              </w:rPr>
+              <w:fldChar w:fldCharType="end"/>
+            </w:r>
+          </w:hyperlink>
+        </w:p>
+        <w:p>
+          <w:r>
+            <w:rPr>
+              <w:b/>
+              <w:bCs/>
+              <w:noProof/>
+            </w:rPr>
+            <w:fldChar w:fldCharType="end"/>
+          </w:r>
+        </w:p>
+      </w:sdtContent>
+    </w:sdt>
     <w:p>
+      <w:pPr>
+        <w:pStyle w:val="Heading2"/>
+        <w:rPr>
+          <w:lang w:val="en-US"/>
+        </w:rPr>
+      </w:pPr>
       <w:r>
-        <w:t>This should page page 1.</w:t>
+        <w:rPr>
+          <w:lang w:val="en-US"/>
+        </w:rPr>
+        <w:t>NOTE</w:t>
+      </w:r>
+    </w:p>
+    <w:p>
+      <w:pPr>
+        <w:rPr>
+          <w:lang w:val="en-US"/>
+        </w:rPr>
+      </w:pPr>
+      <w:r>
+        <w:rPr>
+          <w:lang w:val="en-US"/>
+        </w:rPr>
+        <w:t>Apparently it is important for table of contents to be in a separate file for Edward to be able to update them propertly.</w:t>
       </w:r>
       <w:bookmarkStart w:id="0" w:name="_GoBack"/>
       <w:bookmarkEnd w:id="0"/>
     </w:p>
+    <w:p>
+      <w:pPr>
+        <w:pStyle w:val="Heading1"/>
+        <w:rPr>
+          <w:lang w:val="en-US"/>
+        </w:rPr>
+      </w:pPr>
+      <w:bookmarkStart w:id="1" w:name="_Toc360525473"/>
+      <w:r>
+        <w:rPr>
+          <w:lang w:val="en-US"/>
+        </w:rPr>
+        <w:t>Page 1</w:t>
+      </w:r>
+      <w:bookmarkEnd w:id="1"/>
+    </w:p>
+    <w:p>
+      <w:pPr>
+        <w:rPr>
+          <w:lang w:val="en-US"/>
+        </w:rPr>
+      </w:pPr>
+      <w:r>
+        <w:rPr>
+          <w:lang w:val="en-US"/>
+        </w:rPr>
+        <w:t>This should page page 1.</w:t>
+      </w:r>
+    </w:p>
     <w:sectPr>
+      <w:headerReference w:type="even" r:id="rId8"/>
+      <w:headerReference w:type="default" r:id="rId9"/>
+      <w:footerReference w:type="even" r:id="rId10"/>
+      <w:footerReference w:type="default" r:id="rId11"/>
+      <w:headerReference w:type="first" r:id="rId12"/>
+      <w:footerReference w:type="first" r:id="rId13"/>
       <w:pgSz w:w="11906" w:h="16838"/>
       <w:pgMar w:top="1701" w:right="1134" w:bottom="1701" w:left="1134" w:header="708" w:footer="708" w:gutter="0"/>
       <w:cols w:space="708"/>
@@ -17,6 +196,116 @@
     </w:sectPr>
   </w:body>
 </w:document>
+</file>
+
+<file path=word/endnotes.xml><?xml version="1.0" encoding="utf-8"?>
+<w:endnotes xmlns:wpc="http://schemas.microsoft.com/office/word/2010/wordprocessingCanvas" xmlns:mc="http://schemas.openxmlformats.org/markup-compatibility/2006" xmlns:o="urn:schemas-microsoft-com:office:office" xmlns:r="http://schemas.openxmlformats.org/officeDocument/2006/relationships" xmlns:m="http://schemas.openxmlformats.org/officeDocument/2006/math" xmlns:v="urn:schemas-microsoft-com:vml" xmlns:wp14="http://schemas.microsoft.com/office/word/2010/wordprocessingDrawing" xmlns:wp="http://schemas.openxmlformats.org/drawingml/2006/wordprocessingDrawing" xmlns:w10="urn:schemas-microsoft-com:office:word" xmlns:w="http://schemas.openxmlformats.org/wordprocessingml/2006/main" xmlns:w14="http://schemas.microsoft.com/office/word/2010/wordml" xmlns:wpg="http://schemas.microsoft.com/office/word/2010/wordprocessingGroup" xmlns:wpi="http://schemas.microsoft.com/office/word/2010/wordprocessingInk" xmlns:wne="http://schemas.microsoft.com/office/word/2006/wordml" xmlns:wps="http://schemas.microsoft.com/office/word/2010/wordprocessingShape" mc:Ignorable="w14 wp14">
+  <w:endnote w:type="separator" w:id="-1">
+    <w:p>
+      <w:pPr>
+        <w:spacing w:after="0" w:line="240" w:lineRule="auto"/>
+      </w:pPr>
+      <w:r>
+        <w:separator/>
+      </w:r>
+    </w:p>
+  </w:endnote>
+  <w:endnote w:type="continuationSeparator" w:id="0">
+    <w:p>
+      <w:pPr>
+        <w:spacing w:after="0" w:line="240" w:lineRule="auto"/>
+      </w:pPr>
+      <w:r>
+        <w:continuationSeparator/>
+      </w:r>
+    </w:p>
+  </w:endnote>
+</w:endnotes>
+</file>
+
+<file path=word/footer1.xml><?xml version="1.0" encoding="utf-8"?>
+<w:ftr xmlns:wpc="http://schemas.microsoft.com/office/word/2010/wordprocessingCanvas" xmlns:mc="http://schemas.openxmlformats.org/markup-compatibility/2006" xmlns:o="urn:schemas-microsoft-com:office:office" xmlns:r="http://schemas.openxmlformats.org/officeDocument/2006/relationships" xmlns:m="http://schemas.openxmlformats.org/officeDocument/2006/math" xmlns:v="urn:schemas-microsoft-com:vml" xmlns:wp14="http://schemas.microsoft.com/office/word/2010/wordprocessingDrawing" xmlns:wp="http://schemas.openxmlformats.org/drawingml/2006/wordprocessingDrawing" xmlns:w10="urn:schemas-microsoft-com:office:word" xmlns:w="http://schemas.openxmlformats.org/wordprocessingml/2006/main" xmlns:w14="http://schemas.microsoft.com/office/word/2010/wordml" xmlns:wpg="http://schemas.microsoft.com/office/word/2010/wordprocessingGroup" xmlns:wpi="http://schemas.microsoft.com/office/word/2010/wordprocessingInk" xmlns:wne="http://schemas.microsoft.com/office/word/2006/wordml" xmlns:wps="http://schemas.microsoft.com/office/word/2010/wordprocessingShape" mc:Ignorable="w14 wp14">
+  <w:p>
+    <w:pPr>
+      <w:pStyle w:val="Footer"/>
+    </w:pPr>
+  </w:p>
+</w:ftr>
+</file>
+
+<file path=word/footer2.xml><?xml version="1.0" encoding="utf-8"?>
+<w:ftr xmlns:wpc="http://schemas.microsoft.com/office/word/2010/wordprocessingCanvas" xmlns:mc="http://schemas.openxmlformats.org/markup-compatibility/2006" xmlns:o="urn:schemas-microsoft-com:office:office" xmlns:r="http://schemas.openxmlformats.org/officeDocument/2006/relationships" xmlns:m="http://schemas.openxmlformats.org/officeDocument/2006/math" xmlns:v="urn:schemas-microsoft-com:vml" xmlns:wp14="http://schemas.microsoft.com/office/word/2010/wordprocessingDrawing" xmlns:wp="http://schemas.openxmlformats.org/drawingml/2006/wordprocessingDrawing" xmlns:w10="urn:schemas-microsoft-com:office:word" xmlns:w="http://schemas.openxmlformats.org/wordprocessingml/2006/main" xmlns:w14="http://schemas.microsoft.com/office/word/2010/wordml" xmlns:wpg="http://schemas.microsoft.com/office/word/2010/wordprocessingGroup" xmlns:wpi="http://schemas.microsoft.com/office/word/2010/wordprocessingInk" xmlns:wne="http://schemas.microsoft.com/office/word/2006/wordml" xmlns:wps="http://schemas.microsoft.com/office/word/2010/wordprocessingShape" mc:Ignorable="w14 wp14">
+  <w:p>
+    <w:pPr>
+      <w:pStyle w:val="Footer"/>
+    </w:pPr>
+  </w:p>
+</w:ftr>
+</file>
+
+<file path=word/footer3.xml><?xml version="1.0" encoding="utf-8"?>
+<w:ftr xmlns:wpc="http://schemas.microsoft.com/office/word/2010/wordprocessingCanvas" xmlns:mc="http://schemas.openxmlformats.org/markup-compatibility/2006" xmlns:o="urn:schemas-microsoft-com:office:office" xmlns:r="http://schemas.openxmlformats.org/officeDocument/2006/relationships" xmlns:m="http://schemas.openxmlformats.org/officeDocument/2006/math" xmlns:v="urn:schemas-microsoft-com:vml" xmlns:wp14="http://schemas.microsoft.com/office/word/2010/wordprocessingDrawing" xmlns:wp="http://schemas.openxmlformats.org/drawingml/2006/wordprocessingDrawing" xmlns:w10="urn:schemas-microsoft-com:office:word" xmlns:w="http://schemas.openxmlformats.org/wordprocessingml/2006/main" xmlns:w14="http://schemas.microsoft.com/office/word/2010/wordml" xmlns:wpg="http://schemas.microsoft.com/office/word/2010/wordprocessingGroup" xmlns:wpi="http://schemas.microsoft.com/office/word/2010/wordprocessingInk" xmlns:wne="http://schemas.microsoft.com/office/word/2006/wordml" xmlns:wps="http://schemas.microsoft.com/office/word/2010/wordprocessingShape" mc:Ignorable="w14 wp14">
+  <w:p>
+    <w:pPr>
+      <w:pStyle w:val="Footer"/>
+    </w:pPr>
+  </w:p>
+</w:ftr>
+</file>
+
+<file path=word/footnotes.xml><?xml version="1.0" encoding="utf-8"?>
+<w:footnotes xmlns:wpc="http://schemas.microsoft.com/office/word/2010/wordprocessingCanvas" xmlns:mc="http://schemas.openxmlformats.org/markup-compatibility/2006" xmlns:o="urn:schemas-microsoft-com:office:office" xmlns:r="http://schemas.openxmlformats.org/officeDocument/2006/relationships" xmlns:m="http://schemas.openxmlformats.org/officeDocument/2006/math" xmlns:v="urn:schemas-microsoft-com:vml" xmlns:wp14="http://schemas.microsoft.com/office/word/2010/wordprocessingDrawing" xmlns:wp="http://schemas.openxmlformats.org/drawingml/2006/wordprocessingDrawing" xmlns:w10="urn:schemas-microsoft-com:office:word" xmlns:w="http://schemas.openxmlformats.org/wordprocessingml/2006/main" xmlns:w14="http://schemas.microsoft.com/office/word/2010/wordml" xmlns:wpg="http://schemas.microsoft.com/office/word/2010/wordprocessingGroup" xmlns:wpi="http://schemas.microsoft.com/office/word/2010/wordprocessingInk" xmlns:wne="http://schemas.microsoft.com/office/word/2006/wordml" xmlns:wps="http://schemas.microsoft.com/office/word/2010/wordprocessingShape" mc:Ignorable="w14 wp14">
+  <w:footnote w:type="separator" w:id="-1">
+    <w:p>
+      <w:pPr>
+        <w:spacing w:after="0" w:line="240" w:lineRule="auto"/>
+      </w:pPr>
+      <w:r>
+        <w:separator/>
+      </w:r>
+    </w:p>
+  </w:footnote>
+  <w:footnote w:type="continuationSeparator" w:id="0">
+    <w:p>
+      <w:pPr>
+        <w:spacing w:after="0" w:line="240" w:lineRule="auto"/>
+      </w:pPr>
+      <w:r>
+        <w:continuationSeparator/>
+      </w:r>
+    </w:p>
+  </w:footnote>
+</w:footnotes>
+</file>
+
+<file path=word/header1.xml><?xml version="1.0" encoding="utf-8"?>
+<w:hdr xmlns:wpc="http://schemas.microsoft.com/office/word/2010/wordprocessingCanvas" xmlns:mc="http://schemas.openxmlformats.org/markup-compatibility/2006" xmlns:o="urn:schemas-microsoft-com:office:office" xmlns:r="http://schemas.openxmlformats.org/officeDocument/2006/relationships" xmlns:m="http://schemas.openxmlformats.org/officeDocument/2006/math" xmlns:v="urn:schemas-microsoft-com:vml" xmlns:wp14="http://schemas.microsoft.com/office/word/2010/wordprocessingDrawing" xmlns:wp="http://schemas.openxmlformats.org/drawingml/2006/wordprocessingDrawing" xmlns:w10="urn:schemas-microsoft-com:office:word" xmlns:w="http://schemas.openxmlformats.org/wordprocessingml/2006/main" xmlns:w14="http://schemas.microsoft.com/office/word/2010/wordml" xmlns:wpg="http://schemas.microsoft.com/office/word/2010/wordprocessingGroup" xmlns:wpi="http://schemas.microsoft.com/office/word/2010/wordprocessingInk" xmlns:wne="http://schemas.microsoft.com/office/word/2006/wordml" xmlns:wps="http://schemas.microsoft.com/office/word/2010/wordprocessingShape" mc:Ignorable="w14 wp14">
+  <w:p>
+    <w:pPr>
+      <w:pStyle w:val="Header"/>
+    </w:pPr>
+  </w:p>
+</w:hdr>
+</file>
+
+<file path=word/header2.xml><?xml version="1.0" encoding="utf-8"?>
+<w:hdr xmlns:wpc="http://schemas.microsoft.com/office/word/2010/wordprocessingCanvas" xmlns:mc="http://schemas.openxmlformats.org/markup-compatibility/2006" xmlns:o="urn:schemas-microsoft-com:office:office" xmlns:r="http://schemas.openxmlformats.org/officeDocument/2006/relationships" xmlns:m="http://schemas.openxmlformats.org/officeDocument/2006/math" xmlns:v="urn:schemas-microsoft-com:vml" xmlns:wp14="http://schemas.microsoft.com/office/word/2010/wordprocessingDrawing" xmlns:wp="http://schemas.openxmlformats.org/drawingml/2006/wordprocessingDrawing" xmlns:w10="urn:schemas-microsoft-com:office:word" xmlns:w="http://schemas.openxmlformats.org/wordprocessingml/2006/main" xmlns:w14="http://schemas.microsoft.com/office/word/2010/wordml" xmlns:wpg="http://schemas.microsoft.com/office/word/2010/wordprocessingGroup" xmlns:wpi="http://schemas.microsoft.com/office/word/2010/wordprocessingInk" xmlns:wne="http://schemas.microsoft.com/office/word/2006/wordml" xmlns:wps="http://schemas.microsoft.com/office/word/2010/wordprocessingShape" mc:Ignorable="w14 wp14">
+  <w:p>
+    <w:pPr>
+      <w:pStyle w:val="Header"/>
+    </w:pPr>
+  </w:p>
+</w:hdr>
+</file>
+
+<file path=word/header3.xml><?xml version="1.0" encoding="utf-8"?>
+<w:hdr xmlns:wpc="http://schemas.microsoft.com/office/word/2010/wordprocessingCanvas" xmlns:mc="http://schemas.openxmlformats.org/markup-compatibility/2006" xmlns:o="urn:schemas-microsoft-com:office:office" xmlns:r="http://schemas.openxmlformats.org/officeDocument/2006/relationships" xmlns:m="http://schemas.openxmlformats.org/officeDocument/2006/math" xmlns:v="urn:schemas-microsoft-com:vml" xmlns:wp14="http://schemas.microsoft.com/office/word/2010/wordprocessingDrawing" xmlns:wp="http://schemas.openxmlformats.org/drawingml/2006/wordprocessingDrawing" xmlns:w10="urn:schemas-microsoft-com:office:word" xmlns:w="http://schemas.openxmlformats.org/wordprocessingml/2006/main" xmlns:w14="http://schemas.microsoft.com/office/word/2010/wordml" xmlns:wpg="http://schemas.microsoft.com/office/word/2010/wordprocessingGroup" xmlns:wpi="http://schemas.microsoft.com/office/word/2010/wordprocessingInk" xmlns:wne="http://schemas.microsoft.com/office/word/2006/wordml" xmlns:wps="http://schemas.microsoft.com/office/word/2010/wordprocessingShape" mc:Ignorable="w14 wp14">
+  <w:p>
+    <w:pPr>
+      <w:pStyle w:val="Header"/>
+    </w:pPr>
+  </w:p>
+</w:hdr>
 </file>
 
 <file path=word/styles.xml><?xml version="1.0" encoding="utf-8"?>
@@ -825,6 +1114,103 @@
       <w:smallCaps/>
       <w:spacing w:val="5"/>
     </w:rPr>
+  </w:style>
+  <w:style w:type="paragraph" w:styleId="TOC1">
+    <w:name w:val="toc 1"/>
+    <w:basedOn w:val="Normal"/>
+    <w:next w:val="Normal"/>
+    <w:autoRedefine/>
+    <w:uiPriority w:val="39"/>
+    <w:unhideWhenUsed/>
+    <w:rsid w:val="00DD2485"/>
+    <w:pPr>
+      <w:spacing w:after="100"/>
+    </w:pPr>
+  </w:style>
+  <w:style w:type="character" w:styleId="Hyperlink">
+    <w:name w:val="Hyperlink"/>
+    <w:basedOn w:val="DefaultParagraphFont"/>
+    <w:uiPriority w:val="99"/>
+    <w:unhideWhenUsed/>
+    <w:rsid w:val="00DD2485"/>
+    <w:rPr>
+      <w:color w:val="0000FF" w:themeColor="hyperlink"/>
+      <w:u w:val="single"/>
+    </w:rPr>
+  </w:style>
+  <w:style w:type="paragraph" w:styleId="BalloonText">
+    <w:name w:val="Balloon Text"/>
+    <w:basedOn w:val="Normal"/>
+    <w:link w:val="BalloonTextChar"/>
+    <w:uiPriority w:val="99"/>
+    <w:semiHidden/>
+    <w:unhideWhenUsed/>
+    <w:rsid w:val="00DD2485"/>
+    <w:pPr>
+      <w:spacing w:after="0" w:line="240" w:lineRule="auto"/>
+    </w:pPr>
+    <w:rPr>
+      <w:rFonts w:ascii="Tahoma" w:hAnsi="Tahoma" w:cs="Tahoma"/>
+      <w:sz w:val="16"/>
+      <w:szCs w:val="16"/>
+    </w:rPr>
+  </w:style>
+  <w:style w:type="character" w:customStyle="1" w:styleId="BalloonTextChar">
+    <w:name w:val="Balloon Text Char"/>
+    <w:basedOn w:val="DefaultParagraphFont"/>
+    <w:link w:val="BalloonText"/>
+    <w:uiPriority w:val="99"/>
+    <w:semiHidden/>
+    <w:rsid w:val="00DD2485"/>
+    <w:rPr>
+      <w:rFonts w:ascii="Tahoma" w:hAnsi="Tahoma" w:cs="Tahoma"/>
+      <w:sz w:val="16"/>
+      <w:szCs w:val="16"/>
+    </w:rPr>
+  </w:style>
+  <w:style w:type="paragraph" w:styleId="Header">
+    <w:name w:val="header"/>
+    <w:basedOn w:val="Normal"/>
+    <w:link w:val="HeaderChar"/>
+    <w:uiPriority w:val="99"/>
+    <w:unhideWhenUsed/>
+    <w:rsid w:val="00DD2485"/>
+    <w:pPr>
+      <w:tabs>
+        <w:tab w:val="center" w:pos="4819"/>
+        <w:tab w:val="right" w:pos="9638"/>
+      </w:tabs>
+      <w:spacing w:after="0" w:line="240" w:lineRule="auto"/>
+    </w:pPr>
+  </w:style>
+  <w:style w:type="character" w:customStyle="1" w:styleId="HeaderChar">
+    <w:name w:val="Header Char"/>
+    <w:basedOn w:val="DefaultParagraphFont"/>
+    <w:link w:val="Header"/>
+    <w:uiPriority w:val="99"/>
+    <w:rsid w:val="00DD2485"/>
+  </w:style>
+  <w:style w:type="paragraph" w:styleId="Footer">
+    <w:name w:val="footer"/>
+    <w:basedOn w:val="Normal"/>
+    <w:link w:val="FooterChar"/>
+    <w:uiPriority w:val="99"/>
+    <w:unhideWhenUsed/>
+    <w:rsid w:val="00DD2485"/>
+    <w:pPr>
+      <w:tabs>
+        <w:tab w:val="center" w:pos="4819"/>
+        <w:tab w:val="right" w:pos="9638"/>
+      </w:tabs>
+      <w:spacing w:after="0" w:line="240" w:lineRule="auto"/>
+    </w:pPr>
+  </w:style>
+  <w:style w:type="character" w:customStyle="1" w:styleId="FooterChar">
+    <w:name w:val="Footer Char"/>
+    <w:basedOn w:val="DefaultParagraphFont"/>
+    <w:link w:val="Footer"/>
+    <w:uiPriority w:val="99"/>
+    <w:rsid w:val="00DD2485"/>
   </w:style>
 </w:styles>
 </file>
@@ -1635,6 +2021,103 @@
       <w:smallCaps/>
       <w:spacing w:val="5"/>
     </w:rPr>
+  </w:style>
+  <w:style w:type="paragraph" w:styleId="TOC1">
+    <w:name w:val="toc 1"/>
+    <w:basedOn w:val="Normal"/>
+    <w:next w:val="Normal"/>
+    <w:autoRedefine/>
+    <w:uiPriority w:val="39"/>
+    <w:unhideWhenUsed/>
+    <w:rsid w:val="00DD2485"/>
+    <w:pPr>
+      <w:spacing w:after="100"/>
+    </w:pPr>
+  </w:style>
+  <w:style w:type="character" w:styleId="Hyperlink">
+    <w:name w:val="Hyperlink"/>
+    <w:basedOn w:val="DefaultParagraphFont"/>
+    <w:uiPriority w:val="99"/>
+    <w:unhideWhenUsed/>
+    <w:rsid w:val="00DD2485"/>
+    <w:rPr>
+      <w:color w:val="0000FF" w:themeColor="hyperlink"/>
+      <w:u w:val="single"/>
+    </w:rPr>
+  </w:style>
+  <w:style w:type="paragraph" w:styleId="BalloonText">
+    <w:name w:val="Balloon Text"/>
+    <w:basedOn w:val="Normal"/>
+    <w:link w:val="BalloonTextChar"/>
+    <w:uiPriority w:val="99"/>
+    <w:semiHidden/>
+    <w:unhideWhenUsed/>
+    <w:rsid w:val="00DD2485"/>
+    <w:pPr>
+      <w:spacing w:after="0" w:line="240" w:lineRule="auto"/>
+    </w:pPr>
+    <w:rPr>
+      <w:rFonts w:ascii="Tahoma" w:hAnsi="Tahoma" w:cs="Tahoma"/>
+      <w:sz w:val="16"/>
+      <w:szCs w:val="16"/>
+    </w:rPr>
+  </w:style>
+  <w:style w:type="character" w:customStyle="1" w:styleId="BalloonTextChar">
+    <w:name w:val="Balloon Text Char"/>
+    <w:basedOn w:val="DefaultParagraphFont"/>
+    <w:link w:val="BalloonText"/>
+    <w:uiPriority w:val="99"/>
+    <w:semiHidden/>
+    <w:rsid w:val="00DD2485"/>
+    <w:rPr>
+      <w:rFonts w:ascii="Tahoma" w:hAnsi="Tahoma" w:cs="Tahoma"/>
+      <w:sz w:val="16"/>
+      <w:szCs w:val="16"/>
+    </w:rPr>
+  </w:style>
+  <w:style w:type="paragraph" w:styleId="Header">
+    <w:name w:val="header"/>
+    <w:basedOn w:val="Normal"/>
+    <w:link w:val="HeaderChar"/>
+    <w:uiPriority w:val="99"/>
+    <w:unhideWhenUsed/>
+    <w:rsid w:val="00DD2485"/>
+    <w:pPr>
+      <w:tabs>
+        <w:tab w:val="center" w:pos="4819"/>
+        <w:tab w:val="right" w:pos="9638"/>
+      </w:tabs>
+      <w:spacing w:after="0" w:line="240" w:lineRule="auto"/>
+    </w:pPr>
+  </w:style>
+  <w:style w:type="character" w:customStyle="1" w:styleId="HeaderChar">
+    <w:name w:val="Header Char"/>
+    <w:basedOn w:val="DefaultParagraphFont"/>
+    <w:link w:val="Header"/>
+    <w:uiPriority w:val="99"/>
+    <w:rsid w:val="00DD2485"/>
+  </w:style>
+  <w:style w:type="paragraph" w:styleId="Footer">
+    <w:name w:val="footer"/>
+    <w:basedOn w:val="Normal"/>
+    <w:link w:val="FooterChar"/>
+    <w:uiPriority w:val="99"/>
+    <w:unhideWhenUsed/>
+    <w:rsid w:val="00DD2485"/>
+    <w:pPr>
+      <w:tabs>
+        <w:tab w:val="center" w:pos="4819"/>
+        <w:tab w:val="right" w:pos="9638"/>
+      </w:tabs>
+      <w:spacing w:after="0" w:line="240" w:lineRule="auto"/>
+    </w:pPr>
+  </w:style>
+  <w:style w:type="character" w:customStyle="1" w:styleId="FooterChar">
+    <w:name w:val="Footer Char"/>
+    <w:basedOn w:val="DefaultParagraphFont"/>
+    <w:link w:val="Footer"/>
+    <w:uiPriority w:val="99"/>
+    <w:rsid w:val="00DD2485"/>
   </w:style>
 </w:styles>
 </file>
@@ -1920,4 +2403,16 @@
   <a:objectDefaults/>
   <a:extraClrSchemeLst/>
 </a:theme>
+</file>
+
+<file path=customXml/item1.xml><?xml version="1.0" encoding="utf-8"?>
+<b:Sources xmlns:b="http://schemas.openxmlformats.org/officeDocument/2006/bibliography" xmlns="http://schemas.openxmlformats.org/officeDocument/2006/bibliography" SelectedStyle="\APA.XSL" StyleName="APA"/>
+</file>
+
+<file path=customXml/itemProps1.xml><?xml version="1.0" encoding="utf-8"?>
+<ds:datastoreItem xmlns:ds="http://schemas.openxmlformats.org/officeDocument/2006/customXml" ds:itemID="{F2E0DC19-7013-480F-A7F5-AC7F54BB031A}">
+  <ds:schemaRefs>
+    <ds:schemaRef ds:uri="http://schemas.openxmlformats.org/officeDocument/2006/bibliography"/>
+  </ds:schemaRefs>
+</ds:datastoreItem>
 </file>
</xml_diff>

<commit_message>
Move HtmlGenerator (and CsGenerator) to a new project
The new project is very SeqZap specific (and is called
SeqZapManualGenerator) but hopefully it can serve as an example on how
to use LibEdward to outline and generate based on a .docx file.
</commit_message>
<xml_diff>
--- a/Test1/This should page page 1.docx
+++ b/Test1/This should page page 1.docx
@@ -148,10 +148,22 @@
         <w:rPr>
           <w:lang w:val="en-US"/>
         </w:rPr>
-        <w:t>Apparently it is important for table of contents to be in a separate file for Edward to be able to update them propertly.</w:t>
+        <w:t xml:space="preserve">Apparently it is important for table of contents to be in a separate file for Edward to be able to update them </w:t>
       </w:r>
-      <w:bookmarkStart w:id="0" w:name="_GoBack"/>
-      <w:bookmarkEnd w:id="0"/>
+      <w:proofErr w:type="spellStart"/>
+      <w:r>
+        <w:rPr>
+          <w:lang w:val="en-US"/>
+        </w:rPr>
+        <w:t>propertly</w:t>
+      </w:r>
+      <w:proofErr w:type="spellEnd"/>
+      <w:r>
+        <w:rPr>
+          <w:lang w:val="en-US"/>
+        </w:rPr>
+        <w:t>.</w:t>
+      </w:r>
     </w:p>
     <w:p>
       <w:pPr>
@@ -160,14 +172,14 @@
           <w:lang w:val="en-US"/>
         </w:rPr>
       </w:pPr>
-      <w:bookmarkStart w:id="1" w:name="_Toc360525473"/>
+      <w:bookmarkStart w:id="0" w:name="_Toc360525473"/>
       <w:r>
         <w:rPr>
           <w:lang w:val="en-US"/>
         </w:rPr>
         <w:t>Page 1</w:t>
       </w:r>
-      <w:bookmarkEnd w:id="1"/>
+      <w:bookmarkEnd w:id="0"/>
     </w:p>
     <w:p>
       <w:pPr>
@@ -179,8 +191,58 @@
         <w:rPr>
           <w:lang w:val="en-US"/>
         </w:rPr>
-        <w:t>This should page page 1.</w:t>
+        <w:t xml:space="preserve">This should page </w:t>
       </w:r>
+      <w:proofErr w:type="spellStart"/>
+      <w:r>
+        <w:rPr>
+          <w:lang w:val="en-US"/>
+        </w:rPr>
+        <w:t>page</w:t>
+      </w:r>
+      <w:proofErr w:type="spellEnd"/>
+      <w:r>
+        <w:rPr>
+          <w:lang w:val="en-US"/>
+        </w:rPr>
+        <w:t xml:space="preserve"> 1.</w:t>
+      </w:r>
+    </w:p>
+    <w:p>
+      <w:pPr>
+        <w:pStyle w:val="Heading2"/>
+        <w:rPr>
+          <w:lang w:val="en-US"/>
+        </w:rPr>
+      </w:pPr>
+      <w:r>
+        <w:rPr>
+          <w:lang w:val="en-US"/>
+        </w:rPr>
+        <w:t>This is a heading 2</w:t>
+      </w:r>
+    </w:p>
+    <w:p>
+      <w:pPr>
+        <w:rPr>
+          <w:lang w:val="en-US"/>
+        </w:rPr>
+      </w:pPr>
+      <w:r>
+        <w:rPr>
+          <w:lang w:val="en-US"/>
+        </w:rPr>
+        <w:t>And this is the contents.</w:t>
+      </w:r>
+    </w:p>
+    <w:p>
+      <w:pPr>
+        <w:rPr>
+          <w:lang w:val="en-US"/>
+        </w:rPr>
+      </w:pPr>
+      <w:bookmarkStart w:id="1" w:name="_GoBack"/>
+      <w:bookmarkEnd w:id="1"/>
     </w:p>
     <w:sectPr>
       <w:headerReference w:type="even" r:id="rId8"/>
@@ -2410,7 +2472,7 @@
 </file>
 
 <file path=customXml/itemProps1.xml><?xml version="1.0" encoding="utf-8"?>
-<ds:datastoreItem xmlns:ds="http://schemas.openxmlformats.org/officeDocument/2006/customXml" ds:itemID="{F2E0DC19-7013-480F-A7F5-AC7F54BB031A}">
+<ds:datastoreItem xmlns:ds="http://schemas.openxmlformats.org/officeDocument/2006/customXml" ds:itemID="{B47EE9F9-61E3-4275-A28C-FA16B9D9FBFE}">
   <ds:schemaRefs>
     <ds:schemaRef ds:uri="http://schemas.openxmlformats.org/officeDocument/2006/bibliography"/>
   </ds:schemaRefs>

</xml_diff>

<commit_message>
Hmm, github client apparently didn't catch some of the changes
</commit_message>
<xml_diff>
--- a/Test1/This should page page 1.docx
+++ b/Test1/This should page page 1.docx
@@ -148,21 +148,7 @@
         <w:rPr>
           <w:lang w:val="en-US"/>
         </w:rPr>
-        <w:t xml:space="preserve">Apparently it is important for table of contents to be in a separate file for Edward to be able to update them </w:t>
-      </w:r>
-      <w:proofErr w:type="spellStart"/>
-      <w:r>
-        <w:rPr>
-          <w:lang w:val="en-US"/>
-        </w:rPr>
-        <w:t>propertly</w:t>
-      </w:r>
-      <w:proofErr w:type="spellEnd"/>
-      <w:r>
-        <w:rPr>
-          <w:lang w:val="en-US"/>
-        </w:rPr>
-        <w:t>.</w:t>
+        <w:t>Apparently it is important for table of contents to be in a separate file for Edward to be able to update them propertly.</w:t>
       </w:r>
     </w:p>
     <w:p>
@@ -191,21 +177,7 @@
         <w:rPr>
           <w:lang w:val="en-US"/>
         </w:rPr>
-        <w:t xml:space="preserve">This should page </w:t>
-      </w:r>
-      <w:proofErr w:type="spellStart"/>
-      <w:r>
-        <w:rPr>
-          <w:lang w:val="en-US"/>
-        </w:rPr>
-        <w:t>page</w:t>
-      </w:r>
-      <w:proofErr w:type="spellEnd"/>
-      <w:r>
-        <w:rPr>
-          <w:lang w:val="en-US"/>
-        </w:rPr>
-        <w:t xml:space="preserve"> 1.</w:t>
+        <w:t>This should page page 1.</w:t>
       </w:r>
     </w:p>
     <w:p>
@@ -237,12 +209,213 @@
     </w:p>
     <w:p>
       <w:pPr>
+        <w:pStyle w:val="Heading3"/>
         <w:rPr>
           <w:lang w:val="en-US"/>
         </w:rPr>
       </w:pPr>
+      <w:r>
+        <w:rPr>
+          <w:lang w:val="en-US"/>
+        </w:rPr>
+        <w:t>This is a he</w:t>
+      </w:r>
+      <w:r>
+        <w:rPr>
+          <w:lang w:val="en-US"/>
+        </w:rPr>
+        <w:t>a</w:t>
+      </w:r>
       <w:bookmarkStart w:id="1" w:name="_GoBack"/>
       <w:bookmarkEnd w:id="1"/>
+      <w:r>
+        <w:rPr>
+          <w:lang w:val="en-US"/>
+        </w:rPr>
+        <w:t>ding 3</w:t>
+      </w:r>
+    </w:p>
+    <w:p>
+      <w:pPr>
+        <w:rPr>
+          <w:lang w:val="en-US"/>
+        </w:rPr>
+      </w:pPr>
+      <w:r>
+        <w:rPr>
+          <w:lang w:val="en-US"/>
+        </w:rPr>
+        <w:t>Heading 3 content.</w:t>
+      </w:r>
+    </w:p>
+    <w:p>
+      <w:pPr>
+        <w:pStyle w:val="Heading4"/>
+        <w:rPr>
+          <w:lang w:val="en-US"/>
+        </w:rPr>
+      </w:pPr>
+      <w:r>
+        <w:rPr>
+          <w:lang w:val="en-US"/>
+        </w:rPr>
+        <w:t>This is a heading 4</w:t>
+      </w:r>
+    </w:p>
+    <w:p>
+      <w:pPr>
+        <w:rPr>
+          <w:lang w:val="en-US"/>
+        </w:rPr>
+      </w:pPr>
+      <w:r>
+        <w:rPr>
+          <w:lang w:val="en-US"/>
+        </w:rPr>
+        <w:t>Heading 4 content</w:t>
+      </w:r>
+    </w:p>
+    <w:p>
+      <w:pPr>
+        <w:pStyle w:val="Heading5"/>
+        <w:rPr>
+          <w:lang w:val="en-US"/>
+        </w:rPr>
+      </w:pPr>
+      <w:r>
+        <w:rPr>
+          <w:lang w:val="en-US"/>
+        </w:rPr>
+        <w:t>This is a heading 5</w:t>
+      </w:r>
+    </w:p>
+    <w:p>
+      <w:pPr>
+        <w:rPr>
+          <w:lang w:val="en-US"/>
+        </w:rPr>
+      </w:pPr>
+      <w:r>
+        <w:rPr>
+          <w:lang w:val="en-US"/>
+        </w:rPr>
+        <w:t>Heading 5 content</w:t>
+      </w:r>
+    </w:p>
+    <w:p>
+      <w:pPr>
+        <w:pStyle w:val="Heading6"/>
+        <w:rPr>
+          <w:lang w:val="en-US"/>
+        </w:rPr>
+      </w:pPr>
+      <w:r>
+        <w:rPr>
+          <w:lang w:val="en-US"/>
+        </w:rPr>
+        <w:t>This a heading 6</w:t>
+      </w:r>
+    </w:p>
+    <w:p>
+      <w:pPr>
+        <w:rPr>
+          <w:lang w:val="en-US"/>
+        </w:rPr>
+      </w:pPr>
+      <w:r>
+        <w:rPr>
+          <w:lang w:val="en-US"/>
+        </w:rPr>
+        <w:t>Heading 6 content</w:t>
+      </w:r>
+    </w:p>
+    <w:p>
+      <w:pPr>
+        <w:pStyle w:val="Heading7"/>
+        <w:rPr>
+          <w:lang w:val="en-US"/>
+        </w:rPr>
+      </w:pPr>
+      <w:r>
+        <w:rPr>
+          <w:lang w:val="en-US"/>
+        </w:rPr>
+        <w:t>This is a heading 7</w:t>
+      </w:r>
+    </w:p>
+    <w:p>
+      <w:pPr>
+        <w:rPr>
+          <w:lang w:val="en-US"/>
+        </w:rPr>
+      </w:pPr>
+      <w:r>
+        <w:rPr>
+          <w:lang w:val="en-US"/>
+        </w:rPr>
+        <w:t>Heading 7 content</w:t>
+      </w:r>
+    </w:p>
+    <w:p>
+      <w:pPr>
+        <w:pStyle w:val="Heading8"/>
+        <w:rPr>
+          <w:lang w:val="en-US"/>
+        </w:rPr>
+      </w:pPr>
+      <w:r>
+        <w:rPr>
+          <w:lang w:val="en-US"/>
+        </w:rPr>
+        <w:t>This is a heading 8</w:t>
+      </w:r>
+    </w:p>
+    <w:p>
+      <w:pPr>
+        <w:rPr>
+          <w:lang w:val="en-US"/>
+        </w:rPr>
+      </w:pPr>
+      <w:r>
+        <w:rPr>
+          <w:lang w:val="en-US"/>
+        </w:rPr>
+        <w:t>Heading 8 content</w:t>
+      </w:r>
+    </w:p>
+    <w:p>
+      <w:pPr>
+        <w:pStyle w:val="Heading9"/>
+        <w:rPr>
+          <w:lang w:val="en-US"/>
+        </w:rPr>
+      </w:pPr>
+      <w:r>
+        <w:rPr>
+          <w:lang w:val="en-US"/>
+        </w:rPr>
+        <w:t>This is a heading 9</w:t>
+      </w:r>
+    </w:p>
+    <w:p>
+      <w:pPr>
+        <w:rPr>
+          <w:lang w:val="en-US"/>
+        </w:rPr>
+      </w:pPr>
+      <w:r>
+        <w:rPr>
+          <w:lang w:val="en-US"/>
+        </w:rPr>
+        <w:t>Heading 9 content</w:t>
+      </w:r>
+    </w:p>
+    <w:p>
+      <w:pPr>
+        <w:rPr>
+          <w:lang w:val="en-US"/>
+        </w:rPr>
+      </w:pPr>
     </w:p>
     <w:sectPr>
       <w:headerReference w:type="even" r:id="rId8"/>
@@ -606,7 +779,6 @@
     <w:next w:val="Normal"/>
     <w:link w:val="Heading4Char"/>
     <w:uiPriority w:val="9"/>
-    <w:semiHidden/>
     <w:unhideWhenUsed/>
     <w:qFormat/>
     <w:locked/>
@@ -632,7 +804,6 @@
     <w:next w:val="Normal"/>
     <w:link w:val="Heading5Char"/>
     <w:uiPriority w:val="9"/>
-    <w:semiHidden/>
     <w:unhideWhenUsed/>
     <w:qFormat/>
     <w:locked/>
@@ -654,7 +825,6 @@
     <w:next w:val="Normal"/>
     <w:link w:val="Heading6Char"/>
     <w:uiPriority w:val="9"/>
-    <w:semiHidden/>
     <w:unhideWhenUsed/>
     <w:qFormat/>
     <w:locked/>
@@ -898,7 +1068,6 @@
     <w:basedOn w:val="DefaultParagraphFont"/>
     <w:link w:val="Heading4"/>
     <w:uiPriority w:val="9"/>
-    <w:semiHidden/>
     <w:rsid w:val="00574CF1"/>
     <w:rPr>
       <w:rFonts w:asciiTheme="majorHAnsi" w:eastAsiaTheme="majorEastAsia" w:hAnsiTheme="majorHAnsi" w:cstheme="majorBidi"/>
@@ -914,7 +1083,6 @@
     <w:basedOn w:val="DefaultParagraphFont"/>
     <w:link w:val="Heading5"/>
     <w:uiPriority w:val="9"/>
-    <w:semiHidden/>
     <w:rsid w:val="00574CF1"/>
     <w:rPr>
       <w:rFonts w:asciiTheme="majorHAnsi" w:eastAsiaTheme="majorEastAsia" w:hAnsiTheme="majorHAnsi" w:cstheme="majorBidi"/>
@@ -926,7 +1094,6 @@
     <w:basedOn w:val="DefaultParagraphFont"/>
     <w:link w:val="Heading6"/>
     <w:uiPriority w:val="9"/>
-    <w:semiHidden/>
     <w:rsid w:val="00574CF1"/>
     <w:rPr>
       <w:rFonts w:asciiTheme="majorHAnsi" w:eastAsiaTheme="majorEastAsia" w:hAnsiTheme="majorHAnsi" w:cstheme="majorBidi"/>
@@ -1513,7 +1680,6 @@
     <w:next w:val="Normal"/>
     <w:link w:val="Heading4Char"/>
     <w:uiPriority w:val="9"/>
-    <w:semiHidden/>
     <w:unhideWhenUsed/>
     <w:qFormat/>
     <w:locked/>
@@ -1539,7 +1705,6 @@
     <w:next w:val="Normal"/>
     <w:link w:val="Heading5Char"/>
     <w:uiPriority w:val="9"/>
-    <w:semiHidden/>
     <w:unhideWhenUsed/>
     <w:qFormat/>
     <w:locked/>
@@ -1561,7 +1726,6 @@
     <w:next w:val="Normal"/>
     <w:link w:val="Heading6Char"/>
     <w:uiPriority w:val="9"/>
-    <w:semiHidden/>
     <w:unhideWhenUsed/>
     <w:qFormat/>
     <w:locked/>
@@ -1805,7 +1969,6 @@
     <w:basedOn w:val="DefaultParagraphFont"/>
     <w:link w:val="Heading4"/>
     <w:uiPriority w:val="9"/>
-    <w:semiHidden/>
     <w:rsid w:val="00574CF1"/>
     <w:rPr>
       <w:rFonts w:asciiTheme="majorHAnsi" w:eastAsiaTheme="majorEastAsia" w:hAnsiTheme="majorHAnsi" w:cstheme="majorBidi"/>
@@ -1821,7 +1984,6 @@
     <w:basedOn w:val="DefaultParagraphFont"/>
     <w:link w:val="Heading5"/>
     <w:uiPriority w:val="9"/>
-    <w:semiHidden/>
     <w:rsid w:val="00574CF1"/>
     <w:rPr>
       <w:rFonts w:asciiTheme="majorHAnsi" w:eastAsiaTheme="majorEastAsia" w:hAnsiTheme="majorHAnsi" w:cstheme="majorBidi"/>
@@ -1833,7 +1995,6 @@
     <w:basedOn w:val="DefaultParagraphFont"/>
     <w:link w:val="Heading6"/>
     <w:uiPriority w:val="9"/>
-    <w:semiHidden/>
     <w:rsid w:val="00574CF1"/>
     <w:rPr>
       <w:rFonts w:asciiTheme="majorHAnsi" w:eastAsiaTheme="majorEastAsia" w:hAnsiTheme="majorHAnsi" w:cstheme="majorBidi"/>
@@ -2472,7 +2633,7 @@
 </file>
 
 <file path=customXml/itemProps1.xml><?xml version="1.0" encoding="utf-8"?>
-<ds:datastoreItem xmlns:ds="http://schemas.openxmlformats.org/officeDocument/2006/customXml" ds:itemID="{B47EE9F9-61E3-4275-A28C-FA16B9D9FBFE}">
+<ds:datastoreItem xmlns:ds="http://schemas.openxmlformats.org/officeDocument/2006/customXml" ds:itemID="{498BB3CE-30AD-4747-8ADE-4103EEB96262}">
   <ds:schemaRefs>
     <ds:schemaRef ds:uri="http://schemas.openxmlformats.org/officeDocument/2006/bibliography"/>
   </ds:schemaRefs>

</xml_diff>

<commit_message>
Finally got Edward to also support Shapes and styles
So far, only the "Code" style is used in the generator.
</commit_message>
<xml_diff>
--- a/Test1/This should page page 1.docx
+++ b/Test1/This should page page 1.docx
@@ -148,7 +148,21 @@
         <w:rPr>
           <w:lang w:val="en-US"/>
         </w:rPr>
-        <w:t>Apparently it is important for table of contents to be in a separate file for Edward to be able to update them propertly.</w:t>
+        <w:t xml:space="preserve">Apparently it is important for table of contents to be in a separate file for Edward to be able to update them </w:t>
+      </w:r>
+      <w:proofErr w:type="spellStart"/>
+      <w:r>
+        <w:rPr>
+          <w:lang w:val="en-US"/>
+        </w:rPr>
+        <w:t>propertly</w:t>
+      </w:r>
+      <w:proofErr w:type="spellEnd"/>
+      <w:r>
+        <w:rPr>
+          <w:lang w:val="en-US"/>
+        </w:rPr>
+        <w:t>.</w:t>
       </w:r>
     </w:p>
     <w:p>
@@ -177,7 +191,21 @@
         <w:rPr>
           <w:lang w:val="en-US"/>
         </w:rPr>
-        <w:t>This should page page 1.</w:t>
+        <w:t xml:space="preserve">This should page </w:t>
+      </w:r>
+      <w:proofErr w:type="spellStart"/>
+      <w:r>
+        <w:rPr>
+          <w:lang w:val="en-US"/>
+        </w:rPr>
+        <w:t>page</w:t>
+      </w:r>
+      <w:proofErr w:type="spellEnd"/>
+      <w:r>
+        <w:rPr>
+          <w:lang w:val="en-US"/>
+        </w:rPr>
+        <w:t xml:space="preserve"> 1.</w:t>
       </w:r>
     </w:p>
     <w:p>
@@ -226,148 +254,202 @@
         </w:rPr>
         <w:t>a</w:t>
       </w:r>
+      <w:r>
+        <w:rPr>
+          <w:lang w:val="en-US"/>
+        </w:rPr>
+        <w:t>ding 3</w:t>
+      </w:r>
+    </w:p>
+    <w:p>
+      <w:pPr>
+        <w:rPr>
+          <w:lang w:val="en-US"/>
+        </w:rPr>
+      </w:pPr>
+      <w:r>
+        <w:rPr>
+          <w:lang w:val="en-US"/>
+        </w:rPr>
+        <w:t xml:space="preserve">Heading </w:t>
+      </w:r>
+      <w:proofErr w:type="gramStart"/>
+      <w:r>
+        <w:rPr>
+          <w:lang w:val="en-US"/>
+        </w:rPr>
+        <w:t>3 content</w:t>
+      </w:r>
+      <w:proofErr w:type="gramEnd"/>
+      <w:r>
+        <w:rPr>
+          <w:lang w:val="en-US"/>
+        </w:rPr>
+        <w:t>.</w:t>
+      </w:r>
+    </w:p>
+    <w:p>
+      <w:pPr>
+        <w:pStyle w:val="Heading4"/>
+        <w:rPr>
+          <w:lang w:val="en-US"/>
+        </w:rPr>
+      </w:pPr>
+      <w:r>
+        <w:rPr>
+          <w:lang w:val="en-US"/>
+        </w:rPr>
+        <w:t>This is a heading 4</w:t>
+      </w:r>
+    </w:p>
+    <w:p>
+      <w:pPr>
+        <w:rPr>
+          <w:lang w:val="en-US"/>
+        </w:rPr>
+      </w:pPr>
+      <w:r>
+        <w:rPr>
+          <w:lang w:val="en-US"/>
+        </w:rPr>
+        <w:t>Heading 4 content</w:t>
+      </w:r>
       <w:bookmarkStart w:id="1" w:name="_GoBack"/>
       <w:bookmarkEnd w:id="1"/>
-      <w:r>
-        <w:rPr>
-          <w:lang w:val="en-US"/>
-        </w:rPr>
-        <w:t>ding 3</w:t>
-      </w:r>
     </w:p>
     <w:p>
       <w:pPr>
-        <w:rPr>
-          <w:lang w:val="en-US"/>
-        </w:rPr>
-      </w:pPr>
-      <w:r>
-        <w:rPr>
-          <w:lang w:val="en-US"/>
-        </w:rPr>
-        <w:t>Heading 3 content.</w:t>
+        <w:pStyle w:val="Heading5"/>
+        <w:rPr>
+          <w:lang w:val="en-US"/>
+        </w:rPr>
+      </w:pPr>
+      <w:r>
+        <w:rPr>
+          <w:lang w:val="en-US"/>
+        </w:rPr>
+        <w:t>This is a heading 5</w:t>
       </w:r>
     </w:p>
     <w:p>
       <w:pPr>
-        <w:pStyle w:val="Heading4"/>
-        <w:rPr>
-          <w:lang w:val="en-US"/>
-        </w:rPr>
-      </w:pPr>
-      <w:r>
-        <w:rPr>
-          <w:lang w:val="en-US"/>
-        </w:rPr>
-        <w:t>This is a heading 4</w:t>
+        <w:rPr>
+          <w:lang w:val="en-US"/>
+        </w:rPr>
+      </w:pPr>
+      <w:r>
+        <w:rPr>
+          <w:lang w:val="en-US"/>
+        </w:rPr>
+        <w:t>Heading 5 content</w:t>
       </w:r>
     </w:p>
     <w:p>
       <w:pPr>
-        <w:rPr>
-          <w:lang w:val="en-US"/>
-        </w:rPr>
-      </w:pPr>
-      <w:r>
-        <w:rPr>
-          <w:lang w:val="en-US"/>
-        </w:rPr>
-        <w:t>Heading 4 content</w:t>
+        <w:pStyle w:val="Heading6"/>
+        <w:rPr>
+          <w:lang w:val="en-US"/>
+        </w:rPr>
+      </w:pPr>
+      <w:r>
+        <w:rPr>
+          <w:lang w:val="en-US"/>
+        </w:rPr>
+        <w:t>This a heading 6</w:t>
       </w:r>
     </w:p>
     <w:p>
       <w:pPr>
-        <w:pStyle w:val="Heading5"/>
-        <w:rPr>
-          <w:lang w:val="en-US"/>
-        </w:rPr>
-      </w:pPr>
-      <w:r>
-        <w:rPr>
-          <w:lang w:val="en-US"/>
-        </w:rPr>
-        <w:t>This is a heading 5</w:t>
+        <w:rPr>
+          <w:lang w:val="en-US"/>
+        </w:rPr>
+      </w:pPr>
+      <w:r>
+        <w:rPr>
+          <w:lang w:val="en-US"/>
+        </w:rPr>
+        <w:t>Heading 6 content</w:t>
       </w:r>
     </w:p>
     <w:p>
       <w:pPr>
-        <w:rPr>
-          <w:lang w:val="en-US"/>
-        </w:rPr>
-      </w:pPr>
-      <w:r>
-        <w:rPr>
-          <w:lang w:val="en-US"/>
-        </w:rPr>
-        <w:t>Heading 5 content</w:t>
+        <w:pStyle w:val="Heading7"/>
+        <w:rPr>
+          <w:lang w:val="en-US"/>
+        </w:rPr>
+      </w:pPr>
+      <w:r>
+        <w:rPr>
+          <w:lang w:val="en-US"/>
+        </w:rPr>
+        <w:t>This is a heading 7</w:t>
       </w:r>
     </w:p>
     <w:p>
       <w:pPr>
-        <w:pStyle w:val="Heading6"/>
-        <w:rPr>
-          <w:lang w:val="en-US"/>
-        </w:rPr>
-      </w:pPr>
-      <w:r>
-        <w:rPr>
-          <w:lang w:val="en-US"/>
-        </w:rPr>
-        <w:t>This a heading 6</w:t>
+        <w:rPr>
+          <w:lang w:val="en-US"/>
+        </w:rPr>
+      </w:pPr>
+      <w:r>
+        <w:rPr>
+          <w:lang w:val="en-US"/>
+        </w:rPr>
+        <w:t>Heading 7 content</w:t>
       </w:r>
     </w:p>
     <w:p>
       <w:pPr>
-        <w:rPr>
-          <w:lang w:val="en-US"/>
-        </w:rPr>
-      </w:pPr>
-      <w:r>
-        <w:rPr>
-          <w:lang w:val="en-US"/>
-        </w:rPr>
-        <w:t>Heading 6 content</w:t>
+        <w:pStyle w:val="Heading8"/>
+        <w:rPr>
+          <w:lang w:val="en-US"/>
+        </w:rPr>
+      </w:pPr>
+      <w:r>
+        <w:rPr>
+          <w:lang w:val="en-US"/>
+        </w:rPr>
+        <w:t>This is a heading 8</w:t>
       </w:r>
     </w:p>
     <w:p>
       <w:pPr>
-        <w:pStyle w:val="Heading7"/>
-        <w:rPr>
-          <w:lang w:val="en-US"/>
-        </w:rPr>
-      </w:pPr>
-      <w:r>
-        <w:rPr>
-          <w:lang w:val="en-US"/>
-        </w:rPr>
-        <w:t>This is a heading 7</w:t>
+        <w:rPr>
+          <w:lang w:val="en-US"/>
+        </w:rPr>
+      </w:pPr>
+      <w:r>
+        <w:rPr>
+          <w:lang w:val="en-US"/>
+        </w:rPr>
+        <w:t>Heading 8 content</w:t>
       </w:r>
     </w:p>
     <w:p>
       <w:pPr>
-        <w:rPr>
-          <w:lang w:val="en-US"/>
-        </w:rPr>
-      </w:pPr>
-      <w:r>
-        <w:rPr>
-          <w:lang w:val="en-US"/>
-        </w:rPr>
-        <w:t>Heading 7 content</w:t>
+        <w:pStyle w:val="Heading9"/>
+        <w:rPr>
+          <w:lang w:val="en-US"/>
+        </w:rPr>
+      </w:pPr>
+      <w:r>
+        <w:rPr>
+          <w:lang w:val="en-US"/>
+        </w:rPr>
+        <w:t>This is a heading 9</w:t>
       </w:r>
     </w:p>
     <w:p>
       <w:pPr>
-        <w:pStyle w:val="Heading8"/>
-        <w:rPr>
-          <w:lang w:val="en-US"/>
-        </w:rPr>
-      </w:pPr>
-      <w:r>
-        <w:rPr>
-          <w:lang w:val="en-US"/>
-        </w:rPr>
-        <w:t>This is a heading 8</w:t>
+        <w:rPr>
+          <w:lang w:val="en-US"/>
+        </w:rPr>
+      </w:pPr>
+      <w:r>
+        <w:rPr>
+          <w:lang w:val="en-US"/>
+        </w:rPr>
+        <w:t>Heading 9 content</w:t>
       </w:r>
     </w:p>
     <w:p>
@@ -380,21 +462,33 @@
         <w:rPr>
           <w:lang w:val="en-US"/>
         </w:rPr>
-        <w:t>Heading 8 content</w:t>
+        <w:t>This is code</w:t>
+      </w:r>
+      <w:r>
+        <w:rPr>
+          <w:lang w:val="en-US"/>
+        </w:rPr>
+        <w:t>:</w:t>
       </w:r>
     </w:p>
     <w:p>
       <w:pPr>
-        <w:pStyle w:val="Heading9"/>
-        <w:rPr>
-          <w:lang w:val="en-US"/>
-        </w:rPr>
-      </w:pPr>
-      <w:r>
-        <w:rPr>
-          <w:lang w:val="en-US"/>
-        </w:rPr>
-        <w:t>This is a heading 9</w:t>
+        <w:pStyle w:val="Code"/>
+      </w:pPr>
+      <w:r>
+        <w:t>10 “</w:t>
+      </w:r>
+      <w:proofErr w:type="gramStart"/>
+      <w:r>
+        <w:t>PRINT</w:t>
+      </w:r>
+      <w:proofErr w:type="gramEnd"/>
+      <w:r>
+        <w:t xml:space="preserve"> HELLO WORLD!”</w:t>
+      </w:r>
+      <w:r>
+        <w:br/>
+        <w:t>20 GOTO 10</w:t>
       </w:r>
     </w:p>
     <w:p>
@@ -407,7 +501,7 @@
         <w:rPr>
           <w:lang w:val="en-US"/>
         </w:rPr>
-        <w:t>Heading 9 content</w:t>
+        <w:t>This is not code</w:t>
       </w:r>
     </w:p>
     <w:p>
@@ -1441,6 +1535,16 @@
     <w:uiPriority w:val="99"/>
     <w:rsid w:val="00DD2485"/>
   </w:style>
+  <w:style w:type="paragraph" w:customStyle="1" w:styleId="Code">
+    <w:name w:val="Code"/>
+    <w:basedOn w:val="Normal"/>
+    <w:qFormat/>
+    <w:rsid w:val="00320A84"/>
+    <w:rPr>
+      <w:rFonts w:ascii="Courier New" w:hAnsi="Courier New"/>
+      <w:lang w:val="en-US"/>
+    </w:rPr>
+  </w:style>
 </w:styles>
 </file>
 
@@ -2341,6 +2445,16 @@
     <w:link w:val="Footer"/>
     <w:uiPriority w:val="99"/>
     <w:rsid w:val="00DD2485"/>
+  </w:style>
+  <w:style w:type="paragraph" w:customStyle="1" w:styleId="Code">
+    <w:name w:val="Code"/>
+    <w:basedOn w:val="Normal"/>
+    <w:qFormat/>
+    <w:rsid w:val="00320A84"/>
+    <w:rPr>
+      <w:rFonts w:ascii="Courier New" w:hAnsi="Courier New"/>
+      <w:lang w:val="en-US"/>
+    </w:rPr>
   </w:style>
 </w:styles>
 </file>
@@ -2633,7 +2747,7 @@
 </file>
 
 <file path=customXml/itemProps1.xml><?xml version="1.0" encoding="utf-8"?>
-<ds:datastoreItem xmlns:ds="http://schemas.openxmlformats.org/officeDocument/2006/customXml" ds:itemID="{498BB3CE-30AD-4747-8ADE-4103EEB96262}">
+<ds:datastoreItem xmlns:ds="http://schemas.openxmlformats.org/officeDocument/2006/customXml" ds:itemID="{3EBABC59-E58B-4C19-A6BD-4A30788DDB26}">
   <ds:schemaRefs>
     <ds:schemaRef ds:uri="http://schemas.openxmlformats.org/officeDocument/2006/bibliography"/>
   </ds:schemaRefs>

</xml_diff>